<commit_message>
Minutest change in proposal
</commit_message>
<xml_diff>
--- a/Proposal.docx
+++ b/Proposal.docx
@@ -4,18 +4,21 @@
   <w:body>
     <w:p>
       <w:pPr>
-        <w:rPr>
-          <w:rFonts w:ascii="Times New Roman" w:hAnsi="Times New Roman" w:cs="Times New Roman"/>
-          <w:sz w:val="20"/>
-          <w:szCs w:val="20"/>
-          <w:lang w:eastAsia="en-IN"/>
-        </w:rPr>
-      </w:pPr>
-      <w:r>
-        <w:rPr>
-          <w:rFonts w:ascii="Times New Roman" w:hAnsi="Times New Roman" w:cs="Times New Roman"/>
-          <w:sz w:val="20"/>
-          <w:szCs w:val="20"/>
+        <w:jc w:val="center"/>
+        <w:rPr>
+          <w:rFonts w:ascii="Times New Roman" w:hAnsi="Times New Roman" w:cs="Times New Roman"/>
+          <w:b/>
+          <w:sz w:val="24"/>
+          <w:szCs w:val="24"/>
+          <w:lang w:eastAsia="en-IN"/>
+        </w:rPr>
+      </w:pPr>
+      <w:r>
+        <w:rPr>
+          <w:rFonts w:ascii="Times New Roman" w:hAnsi="Times New Roman" w:cs="Times New Roman"/>
+          <w:b/>
+          <w:sz w:val="24"/>
+          <w:szCs w:val="24"/>
           <w:lang w:eastAsia="en-IN"/>
         </w:rPr>
         <w:t>CSE 519: Data Science Fundamentals Project</w:t>
@@ -80,7 +83,51 @@
           <w:shd w:val="clear" w:color="auto" w:fill="FFFFFF"/>
           <w:lang w:eastAsia="en-IN"/>
         </w:rPr>
-        <w:t xml:space="preserve">Citi Bike is a privately-owned bicycle sharing service located in NYC. When Citbike launched in 2013 there were 332 stations and 6000 bicycles available for use. The service has grown to an annual subscribership of approximately 164,000. Taking into account the number of CitBike users, and the availability of data associated with each bike trip made on a given day, the study of bike usage has, in the past, given great insight into the traffic situation of the city at a given time. </w:t>
+        <w:t>Citi Bike is a privately-owned bicycle sharing service located in NYC. When Cit</w:t>
+      </w:r>
+      <w:r>
+        <w:rPr>
+          <w:rFonts w:ascii="Times New Roman" w:hAnsi="Times New Roman" w:cs="Times New Roman"/>
+          <w:sz w:val="20"/>
+          <w:szCs w:val="20"/>
+          <w:bdr w:val="none" w:sz="0" w:space="0" w:color="auto" w:frame="1"/>
+          <w:shd w:val="clear" w:color="auto" w:fill="FFFFFF"/>
+          <w:lang w:eastAsia="en-IN"/>
+        </w:rPr>
+        <w:t>i B</w:t>
+      </w:r>
+      <w:r>
+        <w:rPr>
+          <w:rFonts w:ascii="Times New Roman" w:hAnsi="Times New Roman" w:cs="Times New Roman"/>
+          <w:sz w:val="20"/>
+          <w:szCs w:val="20"/>
+          <w:bdr w:val="none" w:sz="0" w:space="0" w:color="auto" w:frame="1"/>
+          <w:shd w:val="clear" w:color="auto" w:fill="FFFFFF"/>
+          <w:lang w:eastAsia="en-IN"/>
+        </w:rPr>
+        <w:t>ike launched in 2013 there were 332 stations and 6000 bicycles available for use. The service has grown to an annual subscribership of approximately 164,000. Taking into account the number of Cit</w:t>
+      </w:r>
+      <w:r>
+        <w:rPr>
+          <w:rFonts w:ascii="Times New Roman" w:hAnsi="Times New Roman" w:cs="Times New Roman"/>
+          <w:sz w:val="20"/>
+          <w:szCs w:val="20"/>
+          <w:bdr w:val="none" w:sz="0" w:space="0" w:color="auto" w:frame="1"/>
+          <w:shd w:val="clear" w:color="auto" w:fill="FFFFFF"/>
+          <w:lang w:eastAsia="en-IN"/>
+        </w:rPr>
+        <w:t xml:space="preserve">i </w:t>
+      </w:r>
+      <w:r>
+        <w:rPr>
+          <w:rFonts w:ascii="Times New Roman" w:hAnsi="Times New Roman" w:cs="Times New Roman"/>
+          <w:sz w:val="20"/>
+          <w:szCs w:val="20"/>
+          <w:bdr w:val="none" w:sz="0" w:space="0" w:color="auto" w:frame="1"/>
+          <w:shd w:val="clear" w:color="auto" w:fill="FFFFFF"/>
+          <w:lang w:eastAsia="en-IN"/>
+        </w:rPr>
+        <w:t xml:space="preserve">Bike users, and the availability of data associated with each bike trip made on a given day, the study of bike usage has, in the past, given great insight into the traffic situation of the city at a given time. </w:t>
       </w:r>
     </w:p>
     <w:p>
@@ -644,7 +691,27 @@
           <w:szCs w:val="20"/>
           <w:lang w:eastAsia="en-IN"/>
         </w:rPr>
-        <w:t>We are primarily interested in the following fields: (Dropoff_latitude, Dropoff_longitude), (Pickup_latitude, Pickup_longitude), (tpep_pickup_datetime, tpep_dropoff_datetime), Trip_distance, and Fare_amount.</w:t>
+        <w:t>We are primarily inter</w:t>
+      </w:r>
+      <w:r>
+        <w:rPr>
+          <w:rFonts w:ascii="Times New Roman" w:hAnsi="Times New Roman" w:cs="Times New Roman"/>
+          <w:sz w:val="20"/>
+          <w:szCs w:val="20"/>
+          <w:lang w:eastAsia="en-IN"/>
+        </w:rPr>
+        <w:t>ested in the following fields: (</w:t>
+      </w:r>
+      <w:bookmarkStart w:id="0" w:name="_GoBack"/>
+      <w:bookmarkEnd w:id="0"/>
+      <w:r>
+        <w:rPr>
+          <w:rFonts w:ascii="Times New Roman" w:hAnsi="Times New Roman" w:cs="Times New Roman"/>
+          <w:sz w:val="20"/>
+          <w:szCs w:val="20"/>
+          <w:lang w:eastAsia="en-IN"/>
+        </w:rPr>
+        <w:t>Dropoff_latitude, Dropoff_longitude), (Pickup_latitude, Pickup_longitude), (tpep_pickup_datetime, tpep_dropoff_datetime), Trip_distance, and Fare_amount.</w:t>
       </w:r>
     </w:p>
     <w:p>
@@ -840,8 +907,6 @@
         </w:rPr>
         <w:t xml:space="preserve">5) </w:t>
       </w:r>
-      <w:bookmarkStart w:id="0" w:name="_GoBack"/>
-      <w:bookmarkEnd w:id="0"/>
       <w:r>
         <w:rPr>
           <w:rFonts w:ascii="Times New Roman" w:hAnsi="Times New Roman" w:cs="Times New Roman"/>
@@ -3240,7 +3305,7 @@
 </file>
 
 <file path=customXml/itemProps1.xml><?xml version="1.0" encoding="utf-8"?>
-<ds:datastoreItem xmlns:ds="http://schemas.openxmlformats.org/officeDocument/2006/customXml" ds:itemID="{F43CC84A-7886-884B-8FE4-12A08F6C6521}">
+<ds:datastoreItem xmlns:ds="http://schemas.openxmlformats.org/officeDocument/2006/customXml" ds:itemID="{9F836B4D-C205-4648-A4F7-0546DE0D0797}">
   <ds:schemaRefs>
     <ds:schemaRef ds:uri="http://schemas.openxmlformats.org/officeDocument/2006/bibliography"/>
   </ds:schemaRefs>

</xml_diff>

<commit_message>
Plots added to doc
</commit_message>
<xml_diff>
--- a/Proposal.docx
+++ b/Proposal.docx
@@ -1,6 +1,6 @@
 
 <file path=word/document.xml><?xml version="1.0" encoding="utf-8"?>
-<w:document xmlns:wpc="http://schemas.microsoft.com/office/word/2010/wordprocessingCanvas" xmlns:mo="http://schemas.microsoft.com/office/mac/office/2008/main" xmlns:mc="http://schemas.openxmlformats.org/markup-compatibility/2006" xmlns:mv="urn:schemas-microsoft-com:mac:vml" xmlns:o="urn:schemas-microsoft-com:office:office" xmlns:r="http://schemas.openxmlformats.org/officeDocument/2006/relationships" xmlns:m="http://schemas.openxmlformats.org/officeDocument/2006/math" xmlns:v="urn:schemas-microsoft-com:vml" xmlns:wp14="http://schemas.microsoft.com/office/word/2010/wordprocessingDrawing" xmlns:wp="http://schemas.openxmlformats.org/drawingml/2006/wordprocessingDrawing" xmlns:w10="urn:schemas-microsoft-com:office:word" xmlns:w="http://schemas.openxmlformats.org/wordprocessingml/2006/main" xmlns:w14="http://schemas.microsoft.com/office/word/2010/wordml" xmlns:w15="http://schemas.microsoft.com/office/word/2012/wordml" xmlns:wpg="http://schemas.microsoft.com/office/word/2010/wordprocessingGroup" xmlns:wpi="http://schemas.microsoft.com/office/word/2010/wordprocessingInk" xmlns:wne="http://schemas.microsoft.com/office/word/2006/wordml" xmlns:wps="http://schemas.microsoft.com/office/word/2010/wordprocessingShape" mc:Ignorable="w14 w15 wp14">
+<w:document xmlns:wpc="http://schemas.microsoft.com/office/word/2010/wordprocessingCanvas" xmlns:cx="http://schemas.microsoft.com/office/drawing/2014/chartex" xmlns:cx1="http://schemas.microsoft.com/office/drawing/2015/9/8/chartex" xmlns:cx2="http://schemas.microsoft.com/office/drawing/2015/10/21/chartex" xmlns:cx3="http://schemas.microsoft.com/office/drawing/2016/5/9/chartex" xmlns:cx4="http://schemas.microsoft.com/office/drawing/2016/5/10/chartex" xmlns:cx5="http://schemas.microsoft.com/office/drawing/2016/5/11/chartex" xmlns:mc="http://schemas.openxmlformats.org/markup-compatibility/2006" xmlns:o="urn:schemas-microsoft-com:office:office" xmlns:r="http://schemas.openxmlformats.org/officeDocument/2006/relationships" xmlns:m="http://schemas.openxmlformats.org/officeDocument/2006/math" xmlns:v="urn:schemas-microsoft-com:vml" xmlns:wp14="http://schemas.microsoft.com/office/word/2010/wordprocessingDrawing" xmlns:wp="http://schemas.openxmlformats.org/drawingml/2006/wordprocessingDrawing" xmlns:w10="urn:schemas-microsoft-com:office:word" xmlns:w="http://schemas.openxmlformats.org/wordprocessingml/2006/main" xmlns:w14="http://schemas.microsoft.com/office/word/2010/wordml" xmlns:w15="http://schemas.microsoft.com/office/word/2012/wordml" xmlns:w16se="http://schemas.microsoft.com/office/word/2015/wordml/symex" xmlns:wpg="http://schemas.microsoft.com/office/word/2010/wordprocessingGroup" xmlns:wpi="http://schemas.microsoft.com/office/word/2010/wordprocessingInk" xmlns:wne="http://schemas.microsoft.com/office/word/2006/wordml" xmlns:wps="http://schemas.microsoft.com/office/word/2010/wordprocessingShape" mc:Ignorable="w14 w15 w16se wp14">
   <w:body>
     <w:p>
       <w:pPr>
@@ -105,7 +105,31 @@
           <w:shd w:val="clear" w:color="auto" w:fill="FFFFFF"/>
           <w:lang w:eastAsia="en-IN"/>
         </w:rPr>
-        <w:t>ike launched in 2013 there were 332 stations and 6000 bicycles available for use. The service has grown to an annual subscribership of approximately 164,000. Taking into account the number of Cit</w:t>
+        <w:t xml:space="preserve">ike launched in 2013 there were 332 stations and 6000 bicycles available for use. The service has grown to an annual subscribership of approximately 164,000. </w:t>
+      </w:r>
+      <w:proofErr w:type="gramStart"/>
+      <w:r>
+        <w:rPr>
+          <w:rFonts w:ascii="Times New Roman" w:hAnsi="Times New Roman" w:cs="Times New Roman"/>
+          <w:sz w:val="20"/>
+          <w:szCs w:val="20"/>
+          <w:bdr w:val="none" w:sz="0" w:space="0" w:color="auto" w:frame="1"/>
+          <w:shd w:val="clear" w:color="auto" w:fill="FFFFFF"/>
+          <w:lang w:eastAsia="en-IN"/>
+        </w:rPr>
+        <w:t>Taking into account</w:t>
+      </w:r>
+      <w:proofErr w:type="gramEnd"/>
+      <w:r>
+        <w:rPr>
+          <w:rFonts w:ascii="Times New Roman" w:hAnsi="Times New Roman" w:cs="Times New Roman"/>
+          <w:sz w:val="20"/>
+          <w:szCs w:val="20"/>
+          <w:bdr w:val="none" w:sz="0" w:space="0" w:color="auto" w:frame="1"/>
+          <w:shd w:val="clear" w:color="auto" w:fill="FFFFFF"/>
+          <w:lang w:eastAsia="en-IN"/>
+        </w:rPr>
+        <w:t xml:space="preserve"> the number of Cit</w:t>
       </w:r>
       <w:r>
         <w:rPr>
@@ -245,18 +269,90 @@
           <w:shd w:val="clear" w:color="auto" w:fill="FFFFFF"/>
           <w:lang w:eastAsia="en-IN"/>
         </w:rPr>
-        <w:t>The research paper[2] that was talked about in the project description, aimed at a rebalancing method, to try to balance the demand and supply at stations across the city. The interesting takeaway from the paper was the way the authors represented the stations as a set of nodes and edges, and thus finding optimal routes between them. Another interesting research paper[2], aimed at understanding traffic patterns via the number of shared bicycles, not only the Citi Bikes, across the city</w:t>
-      </w:r>
-      <w:r>
-        <w:rPr>
-          <w:rFonts w:ascii="Times New Roman" w:hAnsi="Times New Roman" w:cs="Times New Roman"/>
-          <w:sz w:val="20"/>
-          <w:szCs w:val="20"/>
-          <w:bdr w:val="none" w:sz="0" w:space="0" w:color="auto" w:frame="1"/>
-          <w:shd w:val="clear" w:color="auto" w:fill="FFFFFF"/>
-          <w:lang w:eastAsia="en-IN"/>
-        </w:rPr>
-        <w:t>. It observed the behaviour of each certain stations which tend to be used most often, and based on these observations, tried to predict the amount of traffic its effect on average travel times near these stations. Other online studies such as “</w:t>
+        <w:t xml:space="preserve">The research </w:t>
+      </w:r>
+      <w:proofErr w:type="gramStart"/>
+      <w:r>
+        <w:rPr>
+          <w:rFonts w:ascii="Times New Roman" w:hAnsi="Times New Roman" w:cs="Times New Roman"/>
+          <w:sz w:val="20"/>
+          <w:szCs w:val="20"/>
+          <w:bdr w:val="none" w:sz="0" w:space="0" w:color="auto" w:frame="1"/>
+          <w:shd w:val="clear" w:color="auto" w:fill="FFFFFF"/>
+          <w:lang w:eastAsia="en-IN"/>
+        </w:rPr>
+        <w:t>paper[</w:t>
+      </w:r>
+      <w:proofErr w:type="gramEnd"/>
+      <w:r>
+        <w:rPr>
+          <w:rFonts w:ascii="Times New Roman" w:hAnsi="Times New Roman" w:cs="Times New Roman"/>
+          <w:sz w:val="20"/>
+          <w:szCs w:val="20"/>
+          <w:bdr w:val="none" w:sz="0" w:space="0" w:color="auto" w:frame="1"/>
+          <w:shd w:val="clear" w:color="auto" w:fill="FFFFFF"/>
+          <w:lang w:eastAsia="en-IN"/>
+        </w:rPr>
+        <w:t xml:space="preserve">2] that was talked about in the project description, aimed at a rebalancing method, to try to balance the demand and supply at stations across the city. The interesting takeaway from the paper was the way the authors represented the stations as a set of nodes and edges, and thus finding optimal routes between them. Another interesting research </w:t>
+      </w:r>
+      <w:proofErr w:type="gramStart"/>
+      <w:r>
+        <w:rPr>
+          <w:rFonts w:ascii="Times New Roman" w:hAnsi="Times New Roman" w:cs="Times New Roman"/>
+          <w:sz w:val="20"/>
+          <w:szCs w:val="20"/>
+          <w:bdr w:val="none" w:sz="0" w:space="0" w:color="auto" w:frame="1"/>
+          <w:shd w:val="clear" w:color="auto" w:fill="FFFFFF"/>
+          <w:lang w:eastAsia="en-IN"/>
+        </w:rPr>
+        <w:t>paper[</w:t>
+      </w:r>
+      <w:proofErr w:type="gramEnd"/>
+      <w:r>
+        <w:rPr>
+          <w:rFonts w:ascii="Times New Roman" w:hAnsi="Times New Roman" w:cs="Times New Roman"/>
+          <w:sz w:val="20"/>
+          <w:szCs w:val="20"/>
+          <w:bdr w:val="none" w:sz="0" w:space="0" w:color="auto" w:frame="1"/>
+          <w:shd w:val="clear" w:color="auto" w:fill="FFFFFF"/>
+          <w:lang w:eastAsia="en-IN"/>
+        </w:rPr>
+        <w:t>2], aimed at understanding traffic patterns via the number of shared bicycles, not only the Citi Bikes, across the city</w:t>
+      </w:r>
+      <w:r>
+        <w:rPr>
+          <w:rFonts w:ascii="Times New Roman" w:hAnsi="Times New Roman" w:cs="Times New Roman"/>
+          <w:sz w:val="20"/>
+          <w:szCs w:val="20"/>
+          <w:bdr w:val="none" w:sz="0" w:space="0" w:color="auto" w:frame="1"/>
+          <w:shd w:val="clear" w:color="auto" w:fill="FFFFFF"/>
+          <w:lang w:eastAsia="en-IN"/>
+        </w:rPr>
+        <w:t xml:space="preserve">. It observed the behaviour of each certain </w:t>
+      </w:r>
+      <w:proofErr w:type="gramStart"/>
+      <w:r>
+        <w:rPr>
+          <w:rFonts w:ascii="Times New Roman" w:hAnsi="Times New Roman" w:cs="Times New Roman"/>
+          <w:sz w:val="20"/>
+          <w:szCs w:val="20"/>
+          <w:bdr w:val="none" w:sz="0" w:space="0" w:color="auto" w:frame="1"/>
+          <w:shd w:val="clear" w:color="auto" w:fill="FFFFFF"/>
+          <w:lang w:eastAsia="en-IN"/>
+        </w:rPr>
+        <w:t>stations</w:t>
+      </w:r>
+      <w:proofErr w:type="gramEnd"/>
+      <w:r>
+        <w:rPr>
+          <w:rFonts w:ascii="Times New Roman" w:hAnsi="Times New Roman" w:cs="Times New Roman"/>
+          <w:sz w:val="20"/>
+          <w:szCs w:val="20"/>
+          <w:bdr w:val="none" w:sz="0" w:space="0" w:color="auto" w:frame="1"/>
+          <w:shd w:val="clear" w:color="auto" w:fill="FFFFFF"/>
+          <w:lang w:eastAsia="en-IN"/>
+        </w:rPr>
+        <w:t xml:space="preserve"> which tend to be used most often, and based on these observations, tried to predict the amount of traffic its effect on average travel times near these stations. Other online studies such as “</w:t>
       </w:r>
       <w:r>
         <w:rPr>
@@ -265,7 +361,37 @@
           <w:sz w:val="20"/>
           <w:szCs w:val="20"/>
         </w:rPr>
-        <w:t>A Tale of Twenty-Two Million Citi Bike Rides: Analyzing the NYC Bike Share System</w:t>
+        <w:t xml:space="preserve">A Tale of Twenty-Two Million Citi Bike Rides: </w:t>
+      </w:r>
+      <w:proofErr w:type="spellStart"/>
+      <w:r>
+        <w:rPr>
+          <w:rFonts w:ascii="Times New Roman" w:hAnsi="Times New Roman" w:cs="Times New Roman"/>
+          <w:color w:val="222222"/>
+          <w:sz w:val="20"/>
+          <w:szCs w:val="20"/>
+        </w:rPr>
+        <w:t>Analyzing</w:t>
+      </w:r>
+      <w:proofErr w:type="spellEnd"/>
+      <w:r>
+        <w:rPr>
+          <w:rFonts w:ascii="Times New Roman" w:hAnsi="Times New Roman" w:cs="Times New Roman"/>
+          <w:color w:val="222222"/>
+          <w:sz w:val="20"/>
+          <w:szCs w:val="20"/>
+        </w:rPr>
+        <w:t xml:space="preserve"> the NYC Bike Share </w:t>
+      </w:r>
+      <w:proofErr w:type="gramStart"/>
+      <w:r>
+        <w:rPr>
+          <w:rFonts w:ascii="Times New Roman" w:hAnsi="Times New Roman" w:cs="Times New Roman"/>
+          <w:color w:val="222222"/>
+          <w:sz w:val="20"/>
+          <w:szCs w:val="20"/>
+        </w:rPr>
+        <w:t>System</w:t>
       </w:r>
       <w:r>
         <w:rPr>
@@ -275,7 +401,40 @@
           <w:sz w:val="20"/>
           <w:szCs w:val="20"/>
         </w:rPr>
-        <w:t xml:space="preserve">”[3] by Todd Schneider, gave us insight into the methodology behind understanding trends in bicycle usage. A similar study by the same author[4], indicated the </w:t>
+        <w:t>”[</w:t>
+      </w:r>
+      <w:proofErr w:type="gramEnd"/>
+      <w:r>
+        <w:rPr>
+          <w:rFonts w:ascii="Times New Roman" w:hAnsi="Times New Roman" w:cs="Times New Roman"/>
+          <w:bCs/>
+          <w:color w:val="222222"/>
+          <w:sz w:val="20"/>
+          <w:szCs w:val="20"/>
+        </w:rPr>
+        <w:t xml:space="preserve">3] by Todd Schneider, gave us insight into the methodology behind understanding trends in bicycle usage. A similar study by the same </w:t>
+      </w:r>
+      <w:proofErr w:type="gramStart"/>
+      <w:r>
+        <w:rPr>
+          <w:rFonts w:ascii="Times New Roman" w:hAnsi="Times New Roman" w:cs="Times New Roman"/>
+          <w:bCs/>
+          <w:color w:val="222222"/>
+          <w:sz w:val="20"/>
+          <w:szCs w:val="20"/>
+        </w:rPr>
+        <w:t>author[</w:t>
+      </w:r>
+      <w:proofErr w:type="gramEnd"/>
+      <w:r>
+        <w:rPr>
+          <w:rFonts w:ascii="Times New Roman" w:hAnsi="Times New Roman" w:cs="Times New Roman"/>
+          <w:bCs/>
+          <w:color w:val="222222"/>
+          <w:sz w:val="20"/>
+          <w:szCs w:val="20"/>
+        </w:rPr>
+        <w:t xml:space="preserve">4], indicated the </w:t>
       </w:r>
     </w:p>
     <w:p>
@@ -325,14 +484,25 @@
         </w:rPr>
         <w:t xml:space="preserve">1) </w:t>
       </w:r>
-      <w:r>
-        <w:rPr>
-          <w:rFonts w:ascii="Times New Roman" w:hAnsi="Times New Roman" w:cs="Times New Roman"/>
-          <w:sz w:val="20"/>
-          <w:szCs w:val="20"/>
-          <w:lang w:eastAsia="en-IN"/>
-        </w:rPr>
-        <w:t>Citibike data - </w:t>
+      <w:proofErr w:type="spellStart"/>
+      <w:r>
+        <w:rPr>
+          <w:rFonts w:ascii="Times New Roman" w:hAnsi="Times New Roman" w:cs="Times New Roman"/>
+          <w:sz w:val="20"/>
+          <w:szCs w:val="20"/>
+          <w:lang w:eastAsia="en-IN"/>
+        </w:rPr>
+        <w:t>Citibike</w:t>
+      </w:r>
+      <w:proofErr w:type="spellEnd"/>
+      <w:r>
+        <w:rPr>
+          <w:rFonts w:ascii="Times New Roman" w:hAnsi="Times New Roman" w:cs="Times New Roman"/>
+          <w:sz w:val="20"/>
+          <w:szCs w:val="20"/>
+          <w:lang w:eastAsia="en-IN"/>
+        </w:rPr>
+        <w:t xml:space="preserve"> data - </w:t>
       </w:r>
       <w:hyperlink r:id="rId6" w:tgtFrame="_blank" w:history="1">
         <w:r>
@@ -702,16 +872,165 @@
         </w:rPr>
         <w:t>ested in the following fields: (</w:t>
       </w:r>
-      <w:bookmarkStart w:id="0" w:name="_GoBack"/>
-      <w:bookmarkEnd w:id="0"/>
-      <w:r>
-        <w:rPr>
-          <w:rFonts w:ascii="Times New Roman" w:hAnsi="Times New Roman" w:cs="Times New Roman"/>
-          <w:sz w:val="20"/>
-          <w:szCs w:val="20"/>
-          <w:lang w:eastAsia="en-IN"/>
-        </w:rPr>
-        <w:t>Dropoff_latitude, Dropoff_longitude), (Pickup_latitude, Pickup_longitude), (tpep_pickup_datetime, tpep_dropoff_datetime), Trip_distance, and Fare_amount.</w:t>
+      <w:proofErr w:type="spellStart"/>
+      <w:r>
+        <w:rPr>
+          <w:rFonts w:ascii="Times New Roman" w:hAnsi="Times New Roman" w:cs="Times New Roman"/>
+          <w:sz w:val="20"/>
+          <w:szCs w:val="20"/>
+          <w:lang w:eastAsia="en-IN"/>
+        </w:rPr>
+        <w:t>Dropoff_latitude</w:t>
+      </w:r>
+      <w:proofErr w:type="spellEnd"/>
+      <w:r>
+        <w:rPr>
+          <w:rFonts w:ascii="Times New Roman" w:hAnsi="Times New Roman" w:cs="Times New Roman"/>
+          <w:sz w:val="20"/>
+          <w:szCs w:val="20"/>
+          <w:lang w:eastAsia="en-IN"/>
+        </w:rPr>
+        <w:t xml:space="preserve">, </w:t>
+      </w:r>
+      <w:proofErr w:type="spellStart"/>
+      <w:r>
+        <w:rPr>
+          <w:rFonts w:ascii="Times New Roman" w:hAnsi="Times New Roman" w:cs="Times New Roman"/>
+          <w:sz w:val="20"/>
+          <w:szCs w:val="20"/>
+          <w:lang w:eastAsia="en-IN"/>
+        </w:rPr>
+        <w:t>Dropoff_longitude</w:t>
+      </w:r>
+      <w:proofErr w:type="spellEnd"/>
+      <w:r>
+        <w:rPr>
+          <w:rFonts w:ascii="Times New Roman" w:hAnsi="Times New Roman" w:cs="Times New Roman"/>
+          <w:sz w:val="20"/>
+          <w:szCs w:val="20"/>
+          <w:lang w:eastAsia="en-IN"/>
+        </w:rPr>
+        <w:t>), (</w:t>
+      </w:r>
+      <w:proofErr w:type="spellStart"/>
+      <w:r>
+        <w:rPr>
+          <w:rFonts w:ascii="Times New Roman" w:hAnsi="Times New Roman" w:cs="Times New Roman"/>
+          <w:sz w:val="20"/>
+          <w:szCs w:val="20"/>
+          <w:lang w:eastAsia="en-IN"/>
+        </w:rPr>
+        <w:t>Pickup_latitude</w:t>
+      </w:r>
+      <w:proofErr w:type="spellEnd"/>
+      <w:r>
+        <w:rPr>
+          <w:rFonts w:ascii="Times New Roman" w:hAnsi="Times New Roman" w:cs="Times New Roman"/>
+          <w:sz w:val="20"/>
+          <w:szCs w:val="20"/>
+          <w:lang w:eastAsia="en-IN"/>
+        </w:rPr>
+        <w:t xml:space="preserve">, </w:t>
+      </w:r>
+      <w:proofErr w:type="spellStart"/>
+      <w:r>
+        <w:rPr>
+          <w:rFonts w:ascii="Times New Roman" w:hAnsi="Times New Roman" w:cs="Times New Roman"/>
+          <w:sz w:val="20"/>
+          <w:szCs w:val="20"/>
+          <w:lang w:eastAsia="en-IN"/>
+        </w:rPr>
+        <w:t>Pickup_longitude</w:t>
+      </w:r>
+      <w:proofErr w:type="spellEnd"/>
+      <w:r>
+        <w:rPr>
+          <w:rFonts w:ascii="Times New Roman" w:hAnsi="Times New Roman" w:cs="Times New Roman"/>
+          <w:sz w:val="20"/>
+          <w:szCs w:val="20"/>
+          <w:lang w:eastAsia="en-IN"/>
+        </w:rPr>
+        <w:t>), (</w:t>
+      </w:r>
+      <w:proofErr w:type="spellStart"/>
+      <w:r>
+        <w:rPr>
+          <w:rFonts w:ascii="Times New Roman" w:hAnsi="Times New Roman" w:cs="Times New Roman"/>
+          <w:sz w:val="20"/>
+          <w:szCs w:val="20"/>
+          <w:lang w:eastAsia="en-IN"/>
+        </w:rPr>
+        <w:t>tpep_pickup_datetime</w:t>
+      </w:r>
+      <w:proofErr w:type="spellEnd"/>
+      <w:r>
+        <w:rPr>
+          <w:rFonts w:ascii="Times New Roman" w:hAnsi="Times New Roman" w:cs="Times New Roman"/>
+          <w:sz w:val="20"/>
+          <w:szCs w:val="20"/>
+          <w:lang w:eastAsia="en-IN"/>
+        </w:rPr>
+        <w:t xml:space="preserve">, </w:t>
+      </w:r>
+      <w:proofErr w:type="spellStart"/>
+      <w:r>
+        <w:rPr>
+          <w:rFonts w:ascii="Times New Roman" w:hAnsi="Times New Roman" w:cs="Times New Roman"/>
+          <w:sz w:val="20"/>
+          <w:szCs w:val="20"/>
+          <w:lang w:eastAsia="en-IN"/>
+        </w:rPr>
+        <w:t>tpep_dropoff_datetime</w:t>
+      </w:r>
+      <w:proofErr w:type="spellEnd"/>
+      <w:r>
+        <w:rPr>
+          <w:rFonts w:ascii="Times New Roman" w:hAnsi="Times New Roman" w:cs="Times New Roman"/>
+          <w:sz w:val="20"/>
+          <w:szCs w:val="20"/>
+          <w:lang w:eastAsia="en-IN"/>
+        </w:rPr>
+        <w:t xml:space="preserve">), </w:t>
+      </w:r>
+      <w:proofErr w:type="spellStart"/>
+      <w:r>
+        <w:rPr>
+          <w:rFonts w:ascii="Times New Roman" w:hAnsi="Times New Roman" w:cs="Times New Roman"/>
+          <w:sz w:val="20"/>
+          <w:szCs w:val="20"/>
+          <w:lang w:eastAsia="en-IN"/>
+        </w:rPr>
+        <w:t>Trip_distance</w:t>
+      </w:r>
+      <w:proofErr w:type="spellEnd"/>
+      <w:r>
+        <w:rPr>
+          <w:rFonts w:ascii="Times New Roman" w:hAnsi="Times New Roman" w:cs="Times New Roman"/>
+          <w:sz w:val="20"/>
+          <w:szCs w:val="20"/>
+          <w:lang w:eastAsia="en-IN"/>
+        </w:rPr>
+        <w:t xml:space="preserve">, and </w:t>
+      </w:r>
+      <w:proofErr w:type="spellStart"/>
+      <w:r>
+        <w:rPr>
+          <w:rFonts w:ascii="Times New Roman" w:hAnsi="Times New Roman" w:cs="Times New Roman"/>
+          <w:sz w:val="20"/>
+          <w:szCs w:val="20"/>
+          <w:lang w:eastAsia="en-IN"/>
+        </w:rPr>
+        <w:t>Fare_amount</w:t>
+      </w:r>
+      <w:proofErr w:type="spellEnd"/>
+      <w:r>
+        <w:rPr>
+          <w:rFonts w:ascii="Times New Roman" w:hAnsi="Times New Roman" w:cs="Times New Roman"/>
+          <w:sz w:val="20"/>
+          <w:szCs w:val="20"/>
+          <w:lang w:eastAsia="en-IN"/>
+        </w:rPr>
+        <w:t>.</w:t>
       </w:r>
     </w:p>
     <w:p>
@@ -946,7 +1265,27 @@
           <w:szCs w:val="20"/>
           <w:lang w:eastAsia="en-IN"/>
         </w:rPr>
-        <w:t>The google maps API provides us with a way to get a google estimated time for a particular route. This will give us a baseline for comparison.</w:t>
+        <w:t xml:space="preserve">The google maps API provides us with a way to get a google estimated time for a </w:t>
+      </w:r>
+      <w:proofErr w:type="gramStart"/>
+      <w:r>
+        <w:rPr>
+          <w:rFonts w:ascii="Times New Roman" w:hAnsi="Times New Roman" w:cs="Times New Roman"/>
+          <w:sz w:val="20"/>
+          <w:szCs w:val="20"/>
+          <w:lang w:eastAsia="en-IN"/>
+        </w:rPr>
+        <w:t>particular route</w:t>
+      </w:r>
+      <w:proofErr w:type="gramEnd"/>
+      <w:r>
+        <w:rPr>
+          <w:rFonts w:ascii="Times New Roman" w:hAnsi="Times New Roman" w:cs="Times New Roman"/>
+          <w:sz w:val="20"/>
+          <w:szCs w:val="20"/>
+          <w:lang w:eastAsia="en-IN"/>
+        </w:rPr>
+        <w:t>. This will give us a baseline for comparison.</w:t>
       </w:r>
     </w:p>
     <w:p>
@@ -1229,7 +1568,31 @@
           <w:shd w:val="clear" w:color="auto" w:fill="FFFFFF"/>
           <w:lang w:eastAsia="en-IN"/>
         </w:rPr>
-        <w:t xml:space="preserve"> segments of Central Park etc), to correlate it with the traffic congestion as described by the NYC Can and Traffic Cam datasets, which can be further confirmed by the Google Maps API, which can give us the average time taken via a route depending upon the traffic. </w:t>
+        <w:t xml:space="preserve"> segments of Central Park </w:t>
+      </w:r>
+      <w:proofErr w:type="spellStart"/>
+      <w:r>
+        <w:rPr>
+          <w:rFonts w:ascii="Times New Roman" w:hAnsi="Times New Roman" w:cs="Times New Roman"/>
+          <w:sz w:val="20"/>
+          <w:szCs w:val="20"/>
+          <w:bdr w:val="none" w:sz="0" w:space="0" w:color="auto" w:frame="1"/>
+          <w:shd w:val="clear" w:color="auto" w:fill="FFFFFF"/>
+          <w:lang w:eastAsia="en-IN"/>
+        </w:rPr>
+        <w:t>etc</w:t>
+      </w:r>
+      <w:proofErr w:type="spellEnd"/>
+      <w:r>
+        <w:rPr>
+          <w:rFonts w:ascii="Times New Roman" w:hAnsi="Times New Roman" w:cs="Times New Roman"/>
+          <w:sz w:val="20"/>
+          <w:szCs w:val="20"/>
+          <w:bdr w:val="none" w:sz="0" w:space="0" w:color="auto" w:frame="1"/>
+          <w:shd w:val="clear" w:color="auto" w:fill="FFFFFF"/>
+          <w:lang w:eastAsia="en-IN"/>
+        </w:rPr>
+        <w:t xml:space="preserve">), to correlate it with the traffic congestion as described by the NYC Can and Traffic Cam datasets, which can be further confirmed by the Google Maps API, which can give us the average time taken via a route depending upon the traffic. </w:t>
       </w:r>
     </w:p>
     <w:p>
@@ -1249,7 +1612,7 @@
           <w:noProof/>
           <w:sz w:val="20"/>
           <w:szCs w:val="20"/>
-          <w:lang w:val="en-US"/>
+          <w:lang w:eastAsia="en-IN"/>
         </w:rPr>
         <w:drawing>
           <wp:inline distT="0" distB="0" distL="0" distR="0" wp14:anchorId="4E03604C" wp14:editId="72922158">
@@ -1330,7 +1693,7 @@
           <w:noProof/>
           <w:sz w:val="20"/>
           <w:szCs w:val="20"/>
-          <w:lang w:val="en-US"/>
+          <w:lang w:eastAsia="en-IN"/>
         </w:rPr>
         <w:drawing>
           <wp:inline distT="0" distB="0" distL="0" distR="0" wp14:anchorId="6B160FB9" wp14:editId="486615A2">
@@ -1408,17 +1771,18 @@
           <w:lang w:eastAsia="en-IN"/>
         </w:rPr>
       </w:pPr>
+      <w:bookmarkStart w:id="0" w:name="_GoBack"/>
       <w:r>
         <w:rPr>
           <w:noProof/>
-          <w:lang w:val="en-US"/>
+          <w:lang w:eastAsia="en-IN"/>
         </w:rPr>
         <w:lastRenderedPageBreak/>
         <w:drawing>
-          <wp:inline distT="0" distB="0" distL="0" distR="0" wp14:anchorId="0F58B136" wp14:editId="5893116C">
-            <wp:extent cx="5054600" cy="3124001"/>
-            <wp:effectExtent l="0" t="0" r="0" b="635"/>
-            <wp:docPr id="3" name="Picture 3"/>
+          <wp:inline distT="0" distB="0" distL="0" distR="0" wp14:anchorId="5A2260AB" wp14:editId="4EAE85A1">
+            <wp:extent cx="5731510" cy="3199098"/>
+            <wp:effectExtent l="0" t="0" r="2540" b="1905"/>
+            <wp:docPr id="4" name="Picture 4" descr="C:\Users\Sharang Bhat\AppData\Local\Microsoft\Windows\INetCacheContent.Word\citi_bike_with_time.png"/>
             <wp:cNvGraphicFramePr>
               <a:graphicFrameLocks xmlns:a="http://schemas.openxmlformats.org/drawingml/2006/main" noChangeAspect="1"/>
             </wp:cNvGraphicFramePr>
@@ -1426,23 +1790,36 @@
               <a:graphicData uri="http://schemas.openxmlformats.org/drawingml/2006/picture">
                 <pic:pic xmlns:pic="http://schemas.openxmlformats.org/drawingml/2006/picture">
                   <pic:nvPicPr>
-                    <pic:cNvPr id="1" name=""/>
-                    <pic:cNvPicPr/>
+                    <pic:cNvPr id="0" name="Picture 1" descr="C:\Users\Sharang Bhat\AppData\Local\Microsoft\Windows\INetCacheContent.Word\citi_bike_with_time.png"/>
+                    <pic:cNvPicPr>
+                      <a:picLocks noChangeAspect="1" noChangeArrowheads="1"/>
+                    </pic:cNvPicPr>
                   </pic:nvPicPr>
                   <pic:blipFill>
-                    <a:blip r:embed="rId14"/>
+                    <a:blip r:embed="rId14" cstate="print">
+                      <a:extLst>
+                        <a:ext uri="{28A0092B-C50C-407E-A947-70E740481C1C}">
+                          <a14:useLocalDpi xmlns:a14="http://schemas.microsoft.com/office/drawing/2010/main" val="0"/>
+                        </a:ext>
+                      </a:extLst>
+                    </a:blip>
+                    <a:srcRect/>
                     <a:stretch>
                       <a:fillRect/>
                     </a:stretch>
                   </pic:blipFill>
-                  <pic:spPr>
+                  <pic:spPr bwMode="auto">
                     <a:xfrm>
                       <a:off x="0" y="0"/>
-                      <a:ext cx="5071918" cy="3134704"/>
+                      <a:ext cx="5731510" cy="3199098"/>
                     </a:xfrm>
                     <a:prstGeom prst="rect">
                       <a:avLst/>
                     </a:prstGeom>
+                    <a:noFill/>
+                    <a:ln>
+                      <a:noFill/>
+                    </a:ln>
                   </pic:spPr>
                 </pic:pic>
               </a:graphicData>
@@ -1450,69 +1827,206 @@
           </wp:inline>
         </w:drawing>
       </w:r>
-    </w:p>
-    <w:p>
-      <w:pPr>
-        <w:rPr>
-          <w:rFonts w:ascii="Times New Roman" w:hAnsi="Times New Roman" w:cs="Times New Roman"/>
-          <w:sz w:val="20"/>
-          <w:szCs w:val="20"/>
-          <w:bdr w:val="none" w:sz="0" w:space="0" w:color="auto" w:frame="1"/>
-          <w:shd w:val="clear" w:color="auto" w:fill="FFFFFF"/>
-          <w:lang w:eastAsia="en-IN"/>
-        </w:rPr>
-      </w:pPr>
-      <w:r>
-        <w:rPr>
-          <w:rFonts w:ascii="Times New Roman" w:hAnsi="Times New Roman" w:cs="Times New Roman"/>
-          <w:sz w:val="20"/>
-          <w:szCs w:val="20"/>
-          <w:bdr w:val="none" w:sz="0" w:space="0" w:color="auto" w:frame="1"/>
-          <w:shd w:val="clear" w:color="auto" w:fill="FFFFFF"/>
-          <w:lang w:eastAsia="en-IN"/>
-        </w:rPr>
-        <w:t>(source:</w:t>
-      </w:r>
-      <w:r>
-        <w:t xml:space="preserve"> </w:t>
-      </w:r>
-      <w:hyperlink r:id="rId15" w:history="1">
-        <w:r>
-          <w:rPr>
-            <w:rStyle w:val="Hyperlink"/>
-            <w:rFonts w:ascii="Times New Roman" w:hAnsi="Times New Roman" w:cs="Times New Roman"/>
-            <w:sz w:val="20"/>
-            <w:szCs w:val="20"/>
-            <w:bdr w:val="none" w:sz="0" w:space="0" w:color="auto" w:frame="1"/>
-            <w:shd w:val="clear" w:color="auto" w:fill="FFFFFF"/>
-            <w:lang w:eastAsia="en-IN"/>
-          </w:rPr>
-          <w:t>http://toddwschneider.com/posts/a-tale-of-twenty-two-million-citi-bikes-analyzing-the-nyc-bike-share-system/</w:t>
-        </w:r>
-      </w:hyperlink>
-      <w:r>
-        <w:rPr>
-          <w:rFonts w:ascii="Times New Roman" w:hAnsi="Times New Roman" w:cs="Times New Roman"/>
-          <w:sz w:val="20"/>
-          <w:szCs w:val="20"/>
-          <w:bdr w:val="none" w:sz="0" w:space="0" w:color="auto" w:frame="1"/>
-          <w:shd w:val="clear" w:color="auto" w:fill="FFFFFF"/>
-          <w:lang w:eastAsia="en-IN"/>
-        </w:rPr>
-        <w:t xml:space="preserve">) </w:t>
-      </w:r>
-    </w:p>
-    <w:p>
-      <w:pPr>
-        <w:rPr>
-          <w:rFonts w:ascii="Times New Roman" w:hAnsi="Times New Roman" w:cs="Times New Roman"/>
-          <w:sz w:val="20"/>
-          <w:szCs w:val="20"/>
-          <w:bdr w:val="none" w:sz="0" w:space="0" w:color="auto" w:frame="1"/>
-          <w:shd w:val="clear" w:color="auto" w:fill="FFFFFF"/>
-          <w:lang w:eastAsia="en-IN"/>
-        </w:rPr>
-      </w:pPr>
+      <w:bookmarkEnd w:id="0"/>
+    </w:p>
+    <w:p>
+      <w:pPr>
+        <w:rPr>
+          <w:rFonts w:ascii="Times New Roman" w:hAnsi="Times New Roman" w:cs="Times New Roman"/>
+          <w:sz w:val="20"/>
+          <w:szCs w:val="20"/>
+          <w:bdr w:val="none" w:sz="0" w:space="0" w:color="auto" w:frame="1"/>
+          <w:shd w:val="clear" w:color="auto" w:fill="FFFFFF"/>
+          <w:lang w:eastAsia="en-IN"/>
+        </w:rPr>
+      </w:pPr>
+      <w:r>
+        <w:rPr>
+          <w:noProof/>
+          <w:lang w:eastAsia="en-IN"/>
+        </w:rPr>
+        <w:drawing>
+          <wp:inline distT="0" distB="0" distL="0" distR="0" wp14:anchorId="135923A7" wp14:editId="12ABEB7C">
+            <wp:extent cx="5731510" cy="3199098"/>
+            <wp:effectExtent l="0" t="0" r="2540" b="1905"/>
+            <wp:docPr id="5" name="Picture 5" descr="C:\Users\Sharang Bhat\AppData\Local\Microsoft\Windows\INetCacheContent.Word\pick_up_vs_drop_off_count.png"/>
+            <wp:cNvGraphicFramePr>
+              <a:graphicFrameLocks xmlns:a="http://schemas.openxmlformats.org/drawingml/2006/main" noChangeAspect="1"/>
+            </wp:cNvGraphicFramePr>
+            <a:graphic xmlns:a="http://schemas.openxmlformats.org/drawingml/2006/main">
+              <a:graphicData uri="http://schemas.openxmlformats.org/drawingml/2006/picture">
+                <pic:pic xmlns:pic="http://schemas.openxmlformats.org/drawingml/2006/picture">
+                  <pic:nvPicPr>
+                    <pic:cNvPr id="0" name="Picture 3" descr="C:\Users\Sharang Bhat\AppData\Local\Microsoft\Windows\INetCacheContent.Word\pick_up_vs_drop_off_count.png"/>
+                    <pic:cNvPicPr>
+                      <a:picLocks noChangeAspect="1" noChangeArrowheads="1"/>
+                    </pic:cNvPicPr>
+                  </pic:nvPicPr>
+                  <pic:blipFill>
+                    <a:blip r:embed="rId15" cstate="print">
+                      <a:extLst>
+                        <a:ext uri="{28A0092B-C50C-407E-A947-70E740481C1C}">
+                          <a14:useLocalDpi xmlns:a14="http://schemas.microsoft.com/office/drawing/2010/main" val="0"/>
+                        </a:ext>
+                      </a:extLst>
+                    </a:blip>
+                    <a:srcRect/>
+                    <a:stretch>
+                      <a:fillRect/>
+                    </a:stretch>
+                  </pic:blipFill>
+                  <pic:spPr bwMode="auto">
+                    <a:xfrm>
+                      <a:off x="0" y="0"/>
+                      <a:ext cx="5731510" cy="3199098"/>
+                    </a:xfrm>
+                    <a:prstGeom prst="rect">
+                      <a:avLst/>
+                    </a:prstGeom>
+                    <a:noFill/>
+                    <a:ln>
+                      <a:noFill/>
+                    </a:ln>
+                  </pic:spPr>
+                </pic:pic>
+              </a:graphicData>
+            </a:graphic>
+          </wp:inline>
+        </w:drawing>
+      </w:r>
+    </w:p>
+    <w:p>
+      <w:pPr>
+        <w:rPr>
+          <w:rFonts w:ascii="Times New Roman" w:hAnsi="Times New Roman" w:cs="Times New Roman"/>
+          <w:sz w:val="20"/>
+          <w:szCs w:val="20"/>
+          <w:bdr w:val="none" w:sz="0" w:space="0" w:color="auto" w:frame="1"/>
+          <w:shd w:val="clear" w:color="auto" w:fill="FFFFFF"/>
+          <w:lang w:eastAsia="en-IN"/>
+        </w:rPr>
+      </w:pPr>
+    </w:p>
+    <w:p>
+      <w:pPr>
+        <w:rPr>
+          <w:rFonts w:ascii="Times New Roman" w:hAnsi="Times New Roman" w:cs="Times New Roman"/>
+          <w:sz w:val="20"/>
+          <w:szCs w:val="20"/>
+          <w:bdr w:val="none" w:sz="0" w:space="0" w:color="auto" w:frame="1"/>
+          <w:shd w:val="clear" w:color="auto" w:fill="FFFFFF"/>
+          <w:lang w:eastAsia="en-IN"/>
+        </w:rPr>
+      </w:pPr>
+      <w:r>
+        <w:rPr>
+          <w:noProof/>
+          <w:lang w:eastAsia="en-IN"/>
+        </w:rPr>
+        <w:lastRenderedPageBreak/>
+        <w:drawing>
+          <wp:inline distT="0" distB="0" distL="0" distR="0" wp14:anchorId="7E96EE46" wp14:editId="3D261836">
+            <wp:extent cx="4965700" cy="3724275"/>
+            <wp:effectExtent l="0" t="0" r="6350" b="9525"/>
+            <wp:docPr id="7" name="Picture 7" descr="C:\Users\Sharang Bhat\AppData\Local\Microsoft\Windows\INetCacheContent.Word\April_Sunday_Average_Speed.png"/>
+            <wp:cNvGraphicFramePr>
+              <a:graphicFrameLocks xmlns:a="http://schemas.openxmlformats.org/drawingml/2006/main" noChangeAspect="1"/>
+            </wp:cNvGraphicFramePr>
+            <a:graphic xmlns:a="http://schemas.openxmlformats.org/drawingml/2006/main">
+              <a:graphicData uri="http://schemas.openxmlformats.org/drawingml/2006/picture">
+                <pic:pic xmlns:pic="http://schemas.openxmlformats.org/drawingml/2006/picture">
+                  <pic:nvPicPr>
+                    <pic:cNvPr id="0" name="Picture 6" descr="C:\Users\Sharang Bhat\AppData\Local\Microsoft\Windows\INetCacheContent.Word\April_Sunday_Average_Speed.png"/>
+                    <pic:cNvPicPr>
+                      <a:picLocks noChangeAspect="1" noChangeArrowheads="1"/>
+                    </pic:cNvPicPr>
+                  </pic:nvPicPr>
+                  <pic:blipFill>
+                    <a:blip r:embed="rId16">
+                      <a:extLst>
+                        <a:ext uri="{28A0092B-C50C-407E-A947-70E740481C1C}">
+                          <a14:useLocalDpi xmlns:a14="http://schemas.microsoft.com/office/drawing/2010/main" val="0"/>
+                        </a:ext>
+                      </a:extLst>
+                    </a:blip>
+                    <a:srcRect/>
+                    <a:stretch>
+                      <a:fillRect/>
+                    </a:stretch>
+                  </pic:blipFill>
+                  <pic:spPr bwMode="auto">
+                    <a:xfrm>
+                      <a:off x="0" y="0"/>
+                      <a:ext cx="4966488" cy="3724866"/>
+                    </a:xfrm>
+                    <a:prstGeom prst="rect">
+                      <a:avLst/>
+                    </a:prstGeom>
+                    <a:noFill/>
+                    <a:ln>
+                      <a:noFill/>
+                    </a:ln>
+                  </pic:spPr>
+                </pic:pic>
+              </a:graphicData>
+            </a:graphic>
+          </wp:inline>
+        </w:drawing>
+      </w:r>
+      <w:r>
+        <w:rPr>
+          <w:noProof/>
+          <w:lang w:eastAsia="en-IN"/>
+        </w:rPr>
+        <w:drawing>
+          <wp:inline distT="0" distB="0" distL="0" distR="0" wp14:anchorId="7F3FE70A" wp14:editId="1143DAE7">
+            <wp:extent cx="4667250" cy="2957195"/>
+            <wp:effectExtent l="0" t="0" r="0" b="0"/>
+            <wp:docPr id="6" name="Picture 6" descr="C:\Users\Sharang Bhat\AppData\Local\Microsoft\Windows\INetCacheContent.Word\April_Tuesday_Average.png"/>
+            <wp:cNvGraphicFramePr>
+              <a:graphicFrameLocks xmlns:a="http://schemas.openxmlformats.org/drawingml/2006/main" noChangeAspect="1"/>
+            </wp:cNvGraphicFramePr>
+            <a:graphic xmlns:a="http://schemas.openxmlformats.org/drawingml/2006/main">
+              <a:graphicData uri="http://schemas.openxmlformats.org/drawingml/2006/picture">
+                <pic:pic xmlns:pic="http://schemas.openxmlformats.org/drawingml/2006/picture">
+                  <pic:nvPicPr>
+                    <pic:cNvPr id="0" name="Picture 5" descr="C:\Users\Sharang Bhat\AppData\Local\Microsoft\Windows\INetCacheContent.Word\April_Tuesday_Average.png"/>
+                    <pic:cNvPicPr>
+                      <a:picLocks noChangeAspect="1" noChangeArrowheads="1"/>
+                    </pic:cNvPicPr>
+                  </pic:nvPicPr>
+                  <pic:blipFill>
+                    <a:blip r:embed="rId17" cstate="print">
+                      <a:extLst>
+                        <a:ext uri="{28A0092B-C50C-407E-A947-70E740481C1C}">
+                          <a14:useLocalDpi xmlns:a14="http://schemas.microsoft.com/office/drawing/2010/main" val="0"/>
+                        </a:ext>
+                      </a:extLst>
+                    </a:blip>
+                    <a:srcRect/>
+                    <a:stretch>
+                      <a:fillRect/>
+                    </a:stretch>
+                  </pic:blipFill>
+                  <pic:spPr bwMode="auto">
+                    <a:xfrm>
+                      <a:off x="0" y="0"/>
+                      <a:ext cx="4670429" cy="2959209"/>
+                    </a:xfrm>
+                    <a:prstGeom prst="rect">
+                      <a:avLst/>
+                    </a:prstGeom>
+                    <a:noFill/>
+                    <a:ln>
+                      <a:noFill/>
+                    </a:ln>
+                  </pic:spPr>
+                </pic:pic>
+              </a:graphicData>
+            </a:graphic>
+          </wp:inline>
+        </w:drawing>
+      </w:r>
     </w:p>
     <w:p>
       <w:pPr>
@@ -1678,7 +2192,19 @@
           <w:shd w:val="clear" w:color="auto" w:fill="FFFFFF"/>
           <w:lang w:eastAsia="en-IN"/>
         </w:rPr>
-        <w:t xml:space="preserve">comparable taxi and bike journeys. We can then use the three different data sets that we are using to approximate traffic congestion and evaluate them to determine the best combination of variables to predict Citi bike usage. </w:t>
+        <w:t xml:space="preserve">comparable taxi and bike journeys. We can then use the three different data sets that we are using to </w:t>
+      </w:r>
+      <w:r>
+        <w:rPr>
+          <w:rFonts w:ascii="Times New Roman" w:hAnsi="Times New Roman" w:cs="Times New Roman"/>
+          <w:sz w:val="20"/>
+          <w:szCs w:val="20"/>
+          <w:bdr w:val="none" w:sz="0" w:space="0" w:color="auto" w:frame="1"/>
+          <w:shd w:val="clear" w:color="auto" w:fill="FFFFFF"/>
+          <w:lang w:eastAsia="en-IN"/>
+        </w:rPr>
+        <w:lastRenderedPageBreak/>
+        <w:t xml:space="preserve">approximate traffic congestion and evaluate them to determine the best combination of variables to predict Citi bike usage. </w:t>
       </w:r>
     </w:p>
     <w:p>
@@ -1990,31 +2516,78 @@
           <w:shd w:val="clear" w:color="auto" w:fill="FFFFFF"/>
           <w:lang w:eastAsia="en-IN"/>
         </w:rPr>
-        <w:t>1) Michael Liuzzi- 109524485</w:t>
-      </w:r>
-    </w:p>
-    <w:p>
-      <w:pPr>
-        <w:rPr>
-          <w:rFonts w:ascii="Times New Roman" w:hAnsi="Times New Roman" w:cs="Times New Roman"/>
-          <w:sz w:val="20"/>
-          <w:szCs w:val="20"/>
-          <w:bdr w:val="none" w:sz="0" w:space="0" w:color="auto" w:frame="1"/>
-          <w:shd w:val="clear" w:color="auto" w:fill="FFFFFF"/>
-          <w:lang w:eastAsia="en-IN"/>
-        </w:rPr>
-      </w:pPr>
-      <w:r>
-        <w:rPr>
-          <w:rFonts w:ascii="Times New Roman" w:hAnsi="Times New Roman" w:cs="Times New Roman"/>
-          <w:sz w:val="20"/>
-          <w:szCs w:val="20"/>
-          <w:bdr w:val="none" w:sz="0" w:space="0" w:color="auto" w:frame="1"/>
-          <w:shd w:val="clear" w:color="auto" w:fill="FFFFFF"/>
-          <w:lang w:eastAsia="en-IN"/>
-        </w:rPr>
-        <w:lastRenderedPageBreak/>
-        <w:t>2) Leena Shekhar- 100944612</w:t>
+        <w:t xml:space="preserve">1) Michael </w:t>
+      </w:r>
+      <w:proofErr w:type="spellStart"/>
+      <w:r>
+        <w:rPr>
+          <w:rFonts w:ascii="Times New Roman" w:hAnsi="Times New Roman" w:cs="Times New Roman"/>
+          <w:sz w:val="20"/>
+          <w:szCs w:val="20"/>
+          <w:bdr w:val="none" w:sz="0" w:space="0" w:color="auto" w:frame="1"/>
+          <w:shd w:val="clear" w:color="auto" w:fill="FFFFFF"/>
+          <w:lang w:eastAsia="en-IN"/>
+        </w:rPr>
+        <w:t>Liuzzi</w:t>
+      </w:r>
+      <w:proofErr w:type="spellEnd"/>
+      <w:r>
+        <w:rPr>
+          <w:rFonts w:ascii="Times New Roman" w:hAnsi="Times New Roman" w:cs="Times New Roman"/>
+          <w:sz w:val="20"/>
+          <w:szCs w:val="20"/>
+          <w:bdr w:val="none" w:sz="0" w:space="0" w:color="auto" w:frame="1"/>
+          <w:shd w:val="clear" w:color="auto" w:fill="FFFFFF"/>
+          <w:lang w:eastAsia="en-IN"/>
+        </w:rPr>
+        <w:t>- 109524485</w:t>
+      </w:r>
+    </w:p>
+    <w:p>
+      <w:pPr>
+        <w:rPr>
+          <w:rFonts w:ascii="Times New Roman" w:hAnsi="Times New Roman" w:cs="Times New Roman"/>
+          <w:sz w:val="20"/>
+          <w:szCs w:val="20"/>
+          <w:bdr w:val="none" w:sz="0" w:space="0" w:color="auto" w:frame="1"/>
+          <w:shd w:val="clear" w:color="auto" w:fill="FFFFFF"/>
+          <w:lang w:eastAsia="en-IN"/>
+        </w:rPr>
+      </w:pPr>
+      <w:r>
+        <w:rPr>
+          <w:rFonts w:ascii="Times New Roman" w:hAnsi="Times New Roman" w:cs="Times New Roman"/>
+          <w:sz w:val="20"/>
+          <w:szCs w:val="20"/>
+          <w:bdr w:val="none" w:sz="0" w:space="0" w:color="auto" w:frame="1"/>
+          <w:shd w:val="clear" w:color="auto" w:fill="FFFFFF"/>
+          <w:lang w:eastAsia="en-IN"/>
+        </w:rPr>
+        <w:t xml:space="preserve">2) Leena </w:t>
+      </w:r>
+      <w:proofErr w:type="spellStart"/>
+      <w:r>
+        <w:rPr>
+          <w:rFonts w:ascii="Times New Roman" w:hAnsi="Times New Roman" w:cs="Times New Roman"/>
+          <w:sz w:val="20"/>
+          <w:szCs w:val="20"/>
+          <w:bdr w:val="none" w:sz="0" w:space="0" w:color="auto" w:frame="1"/>
+          <w:shd w:val="clear" w:color="auto" w:fill="FFFFFF"/>
+          <w:lang w:eastAsia="en-IN"/>
+        </w:rPr>
+        <w:t>Shekhar</w:t>
+      </w:r>
+      <w:proofErr w:type="spellEnd"/>
+      <w:r>
+        <w:rPr>
+          <w:rFonts w:ascii="Times New Roman" w:hAnsi="Times New Roman" w:cs="Times New Roman"/>
+          <w:sz w:val="20"/>
+          <w:szCs w:val="20"/>
+          <w:bdr w:val="none" w:sz="0" w:space="0" w:color="auto" w:frame="1"/>
+          <w:shd w:val="clear" w:color="auto" w:fill="FFFFFF"/>
+          <w:lang w:eastAsia="en-IN"/>
+        </w:rPr>
+        <w:t>- 100944612</w:t>
       </w:r>
     </w:p>
     <w:p>
@@ -2136,7 +2709,27 @@
           <w:sz w:val="20"/>
           <w:szCs w:val="20"/>
         </w:rPr>
-        <w:t>Rebalancing Bike Sharing Systems: A Multi-source Data Smart Optimization</w:t>
+        <w:t>Rebalancing Bike Sharing Systems: A Multi-</w:t>
+      </w:r>
+      <w:proofErr w:type="gramStart"/>
+      <w:r>
+        <w:rPr>
+          <w:rFonts w:ascii="Times New Roman" w:hAnsi="Times New Roman" w:cs="Times New Roman"/>
+          <w:bCs/>
+          <w:sz w:val="20"/>
+          <w:szCs w:val="20"/>
+        </w:rPr>
+        <w:t>source</w:t>
+      </w:r>
+      <w:proofErr w:type="gramEnd"/>
+      <w:r>
+        <w:rPr>
+          <w:rFonts w:ascii="Times New Roman" w:hAnsi="Times New Roman" w:cs="Times New Roman"/>
+          <w:bCs/>
+          <w:sz w:val="20"/>
+          <w:szCs w:val="20"/>
+        </w:rPr>
+        <w:t xml:space="preserve"> Data Smart Optimization</w:t>
       </w:r>
       <w:r>
         <w:rPr>
@@ -2155,14 +2748,70 @@
         </w:rPr>
         <w:t xml:space="preserve"> </w:t>
       </w:r>
-      <w:r>
-        <w:rPr>
-          <w:rFonts w:ascii="Times New Roman" w:hAnsi="Times New Roman" w:cs="Times New Roman"/>
-          <w:sz w:val="20"/>
-          <w:szCs w:val="20"/>
-        </w:rPr>
-        <w:t>Junming Liu1, Leilei Sun2, Weiwei Chen3, Hui Xiong</w:t>
-      </w:r>
+      <w:proofErr w:type="spellStart"/>
+      <w:r>
+        <w:rPr>
+          <w:rFonts w:ascii="Times New Roman" w:hAnsi="Times New Roman" w:cs="Times New Roman"/>
+          <w:sz w:val="20"/>
+          <w:szCs w:val="20"/>
+        </w:rPr>
+        <w:t>Junming</w:t>
+      </w:r>
+      <w:proofErr w:type="spellEnd"/>
+      <w:r>
+        <w:rPr>
+          <w:rFonts w:ascii="Times New Roman" w:hAnsi="Times New Roman" w:cs="Times New Roman"/>
+          <w:sz w:val="20"/>
+          <w:szCs w:val="20"/>
+        </w:rPr>
+        <w:t xml:space="preserve"> Liu1, </w:t>
+      </w:r>
+      <w:proofErr w:type="spellStart"/>
+      <w:r>
+        <w:rPr>
+          <w:rFonts w:ascii="Times New Roman" w:hAnsi="Times New Roman" w:cs="Times New Roman"/>
+          <w:sz w:val="20"/>
+          <w:szCs w:val="20"/>
+        </w:rPr>
+        <w:t>Leilei</w:t>
+      </w:r>
+      <w:proofErr w:type="spellEnd"/>
+      <w:r>
+        <w:rPr>
+          <w:rFonts w:ascii="Times New Roman" w:hAnsi="Times New Roman" w:cs="Times New Roman"/>
+          <w:sz w:val="20"/>
+          <w:szCs w:val="20"/>
+        </w:rPr>
+        <w:t xml:space="preserve"> Sun2, </w:t>
+      </w:r>
+      <w:proofErr w:type="spellStart"/>
+      <w:r>
+        <w:rPr>
+          <w:rFonts w:ascii="Times New Roman" w:hAnsi="Times New Roman" w:cs="Times New Roman"/>
+          <w:sz w:val="20"/>
+          <w:szCs w:val="20"/>
+        </w:rPr>
+        <w:t>Weiwei</w:t>
+      </w:r>
+      <w:proofErr w:type="spellEnd"/>
+      <w:r>
+        <w:rPr>
+          <w:rFonts w:ascii="Times New Roman" w:hAnsi="Times New Roman" w:cs="Times New Roman"/>
+          <w:sz w:val="20"/>
+          <w:szCs w:val="20"/>
+        </w:rPr>
+        <w:t xml:space="preserve"> Chen3, Hui </w:t>
+      </w:r>
+      <w:proofErr w:type="spellStart"/>
+      <w:r>
+        <w:rPr>
+          <w:rFonts w:ascii="Times New Roman" w:hAnsi="Times New Roman" w:cs="Times New Roman"/>
+          <w:sz w:val="20"/>
+          <w:szCs w:val="20"/>
+        </w:rPr>
+        <w:t>Xiong</w:t>
+      </w:r>
+      <w:proofErr w:type="spellEnd"/>
     </w:p>
     <w:p>
       <w:pPr>
@@ -2207,7 +2856,25 @@
           <w:sz w:val="20"/>
           <w:szCs w:val="20"/>
         </w:rPr>
-        <w:t>Jon Froehlich, Joachim Neumann, Nuria Oliver</w:t>
+        <w:t xml:space="preserve">Jon Froehlich, Joachim Neumann, </w:t>
+      </w:r>
+      <w:proofErr w:type="spellStart"/>
+      <w:r>
+        <w:rPr>
+          <w:bCs/>
+          <w:sz w:val="20"/>
+          <w:szCs w:val="20"/>
+        </w:rPr>
+        <w:t>Nuria</w:t>
+      </w:r>
+      <w:proofErr w:type="spellEnd"/>
+      <w:r>
+        <w:rPr>
+          <w:bCs/>
+          <w:sz w:val="20"/>
+          <w:szCs w:val="20"/>
+        </w:rPr>
+        <w:t xml:space="preserve"> Oliver</w:t>
       </w:r>
     </w:p>
     <w:p>
@@ -2237,7 +2904,7 @@
         </w:rPr>
         <w:t> </w:t>
       </w:r>
-      <w:hyperlink r:id="rId16" w:tgtFrame="_blank" w:history="1">
+      <w:hyperlink r:id="rId18" w:tgtFrame="_blank" w:history="1">
         <w:r>
           <w:rPr>
             <w:rFonts w:ascii="Times New Roman" w:hAnsi="Times New Roman" w:cs="Times New Roman"/>
@@ -2281,7 +2948,7 @@
       <w:r>
         <w:t xml:space="preserve"> </w:t>
       </w:r>
-      <w:hyperlink r:id="rId17" w:history="1">
+      <w:hyperlink r:id="rId19" w:history="1">
         <w:r>
           <w:rPr>
             <w:rStyle w:val="Hyperlink"/>
@@ -2323,8 +2990,8 @@
 </file>
 
 <file path=word/numbering.xml><?xml version="1.0" encoding="utf-8"?>
-<w:numbering xmlns:wpc="http://schemas.microsoft.com/office/word/2010/wordprocessingCanvas" xmlns:mo="http://schemas.microsoft.com/office/mac/office/2008/main" xmlns:mc="http://schemas.openxmlformats.org/markup-compatibility/2006" xmlns:mv="urn:schemas-microsoft-com:mac:vml" xmlns:o="urn:schemas-microsoft-com:office:office" xmlns:r="http://schemas.openxmlformats.org/officeDocument/2006/relationships" xmlns:m="http://schemas.openxmlformats.org/officeDocument/2006/math" xmlns:v="urn:schemas-microsoft-com:vml" xmlns:wp14="http://schemas.microsoft.com/office/word/2010/wordprocessingDrawing" xmlns:wp="http://schemas.openxmlformats.org/drawingml/2006/wordprocessingDrawing" xmlns:w10="urn:schemas-microsoft-com:office:word" xmlns:w="http://schemas.openxmlformats.org/wordprocessingml/2006/main" xmlns:w14="http://schemas.microsoft.com/office/word/2010/wordml" xmlns:w15="http://schemas.microsoft.com/office/word/2012/wordml" xmlns:wpg="http://schemas.microsoft.com/office/word/2010/wordprocessingGroup" xmlns:wpi="http://schemas.microsoft.com/office/word/2010/wordprocessingInk" xmlns:wne="http://schemas.microsoft.com/office/word/2006/wordml" xmlns:wps="http://schemas.microsoft.com/office/word/2010/wordprocessingShape" mc:Ignorable="w14 w15 wp14">
-  <w:abstractNum w:abstractNumId="0">
+<w:numbering xmlns:wpc="http://schemas.microsoft.com/office/word/2010/wordprocessingCanvas" xmlns:cx="http://schemas.microsoft.com/office/drawing/2014/chartex" xmlns:cx1="http://schemas.microsoft.com/office/drawing/2015/9/8/chartex" xmlns:cx2="http://schemas.microsoft.com/office/drawing/2015/10/21/chartex" xmlns:cx3="http://schemas.microsoft.com/office/drawing/2016/5/9/chartex" xmlns:cx4="http://schemas.microsoft.com/office/drawing/2016/5/10/chartex" xmlns:cx5="http://schemas.microsoft.com/office/drawing/2016/5/11/chartex" xmlns:mc="http://schemas.openxmlformats.org/markup-compatibility/2006" xmlns:o="urn:schemas-microsoft-com:office:office" xmlns:r="http://schemas.openxmlformats.org/officeDocument/2006/relationships" xmlns:m="http://schemas.openxmlformats.org/officeDocument/2006/math" xmlns:v="urn:schemas-microsoft-com:vml" xmlns:wp14="http://schemas.microsoft.com/office/word/2010/wordprocessingDrawing" xmlns:wp="http://schemas.openxmlformats.org/drawingml/2006/wordprocessingDrawing" xmlns:w10="urn:schemas-microsoft-com:office:word" xmlns:w="http://schemas.openxmlformats.org/wordprocessingml/2006/main" xmlns:w14="http://schemas.microsoft.com/office/word/2010/wordml" xmlns:w15="http://schemas.microsoft.com/office/word/2012/wordml" xmlns:w16se="http://schemas.microsoft.com/office/word/2015/wordml/symex" xmlns:wpg="http://schemas.microsoft.com/office/word/2010/wordprocessingGroup" xmlns:wpi="http://schemas.microsoft.com/office/word/2010/wordprocessingInk" xmlns:wne="http://schemas.microsoft.com/office/word/2006/wordml" xmlns:wps="http://schemas.microsoft.com/office/word/2010/wordprocessingShape" mc:Ignorable="w14 w15 w16se wp14">
+  <w:abstractNum w:abstractNumId="0" w15:restartNumberingAfterBreak="0">
     <w:nsid w:val="57A1005E"/>
     <w:multiLevelType w:val="hybridMultilevel"/>
     <w:tmpl w:val="813E9326"/>
@@ -2420,7 +3087,7 @@
 </file>
 
 <file path=word/styles.xml><?xml version="1.0" encoding="utf-8"?>
-<w:styles xmlns:mc="http://schemas.openxmlformats.org/markup-compatibility/2006" xmlns:r="http://schemas.openxmlformats.org/officeDocument/2006/relationships" xmlns:w="http://schemas.openxmlformats.org/wordprocessingml/2006/main" xmlns:w14="http://schemas.microsoft.com/office/word/2010/wordml" xmlns:w15="http://schemas.microsoft.com/office/word/2012/wordml" mc:Ignorable="w14 w15">
+<w:styles xmlns:mc="http://schemas.openxmlformats.org/markup-compatibility/2006" xmlns:r="http://schemas.openxmlformats.org/officeDocument/2006/relationships" xmlns:w="http://schemas.openxmlformats.org/wordprocessingml/2006/main" xmlns:w14="http://schemas.microsoft.com/office/word/2010/wordml" xmlns:w15="http://schemas.microsoft.com/office/word/2012/wordml" xmlns:w16se="http://schemas.microsoft.com/office/word/2015/wordml/symex" mc:Ignorable="w14 w15 w16se">
   <w:docDefaults>
     <w:rPrDefault>
       <w:rPr>
@@ -2436,7 +3103,7 @@
       </w:pPr>
     </w:pPrDefault>
   </w:docDefaults>
-  <w:latentStyles w:defLockedState="0" w:defUIPriority="99" w:defSemiHidden="0" w:defUnhideWhenUsed="0" w:defQFormat="0" w:count="382">
+  <w:latentStyles w:defLockedState="0" w:defUIPriority="99" w:defSemiHidden="0" w:defUnhideWhenUsed="0" w:defQFormat="0" w:count="374">
     <w:lsdException w:name="Normal" w:uiPriority="0" w:qFormat="1"/>
     <w:lsdException w:name="heading 1" w:uiPriority="9" w:qFormat="1"/>
     <w:lsdException w:name="heading 2" w:semiHidden="1" w:uiPriority="9" w:unhideWhenUsed="1" w:qFormat="1"/>
@@ -3305,7 +3972,7 @@
 </file>
 
 <file path=customXml/itemProps1.xml><?xml version="1.0" encoding="utf-8"?>
-<ds:datastoreItem xmlns:ds="http://schemas.openxmlformats.org/officeDocument/2006/customXml" ds:itemID="{9F836B4D-C205-4648-A4F7-0546DE0D0797}">
+<ds:datastoreItem xmlns:ds="http://schemas.openxmlformats.org/officeDocument/2006/customXml" ds:itemID="{DBDF5340-DC1F-4A2E-BDB1-1F8E5F8E29B8}">
   <ds:schemaRefs>
     <ds:schemaRef ds:uri="http://schemas.openxmlformats.org/officeDocument/2006/bibliography"/>
   </ds:schemaRefs>

</xml_diff>